<commit_message>
Final presentations of Fall 2018.
</commit_message>
<xml_diff>
--- a/IMM 120 Syllabus.docx
+++ b/IMM 120 Syllabus.docx
@@ -5,8 +5,14 @@
     <w:p>
       <w:pPr>
         <w:pStyle w:val="Title"/>
-      </w:pPr>
-      <w:r>
+        <w:rPr>
+          <w:rFonts w:ascii="Source Sans Pro Black" w:hAnsi="Source Sans Pro Black"/>
+        </w:rPr>
+      </w:pPr>
+      <w:r>
+        <w:rPr>
+          <w:rFonts w:ascii="Source Sans Pro Black" w:hAnsi="Source Sans Pro Black"/>
+        </w:rPr>
         <w:t>IMM 120 Syllabus</w:t>
       </w:r>
     </w:p>
@@ -375,7 +381,7 @@
           </w:tcPr>
           <w:p>
             <w:r>
-              <w:t>November 11</w:t>
+              <w:t>November 12</w:t>
             </w:r>
           </w:p>
         </w:tc>
@@ -397,7 +403,7 @@
           </w:tcPr>
           <w:p>
             <w:r>
-              <w:t>November 18</w:t>
+              <w:t>November 19</w:t>
             </w:r>
           </w:p>
         </w:tc>
@@ -428,8 +434,10 @@
           </w:tcPr>
           <w:p>
             <w:r>
-              <w:t>November 25</w:t>
-            </w:r>
+              <w:t>November 26</w:t>
+            </w:r>
+            <w:bookmarkStart w:id="0" w:name="_GoBack"/>
+            <w:bookmarkEnd w:id="0"/>
           </w:p>
         </w:tc>
         <w:tc>
@@ -486,7 +494,7 @@
               <w:rPr>
                 <w:i/>
               </w:rPr>
-              <w:t>TBD</w:t>
+              <w:t>Final: December 17</w:t>
             </w:r>
           </w:p>
         </w:tc>
@@ -712,12 +720,7 @@
         <w:t>copy each other’s code, you won’t learn that way.</w:t>
       </w:r>
       <w:r>
-        <w:t xml:space="preserve"> Ask them to </w:t>
-      </w:r>
-      <w:bookmarkStart w:id="0" w:name="_GoBack"/>
-      <w:bookmarkEnd w:id="0"/>
-      <w:r>
-        <w:t>explain it to you.</w:t>
+        <w:t xml:space="preserve"> Ask them to explain it to you.</w:t>
       </w:r>
     </w:p>
     <w:p>

</xml_diff>